<commit_message>
La till att vi ändrat bilderna.
</commit_message>
<xml_diff>
--- a/lab1/kom ihåg-rader.docx
+++ b/lab1/kom ihåg-rader.docx
@@ -715,15 +715,28 @@
         </w:rPr>
         <w:t xml:space="preserve">-lista. </w:t>
       </w:r>
+    </w:p>
+    <w:p>
+      <w:pPr>
+        <w:rPr>
+          <w:rFonts w:ascii="Lucida Bright" w:hAnsi="Lucida Bright"/>
+        </w:rPr>
+      </w:pPr>
+    </w:p>
+    <w:p>
+      <w:pPr>
+        <w:rPr>
+          <w:rFonts w:ascii="Lucida Bright" w:hAnsi="Lucida Bright"/>
+        </w:rPr>
+      </w:pPr>
+      <w:r>
+        <w:rPr>
+          <w:rFonts w:ascii="Lucida Bright" w:hAnsi="Lucida Bright"/>
+        </w:rPr>
+        <w:t xml:space="preserve">Det sista vi gjorde var att ändrade alla bilder så att de låg 1-100 istället för slumpade som de gjorde från början. </w:t>
+      </w:r>
       <w:bookmarkStart w:id="0" w:name="_GoBack"/>
       <w:bookmarkEnd w:id="0"/>
-    </w:p>
-    <w:p>
-      <w:pPr>
-        <w:rPr>
-          <w:rFonts w:ascii="Lucida Bright" w:hAnsi="Lucida Bright"/>
-        </w:rPr>
-      </w:pPr>
     </w:p>
     <w:sectPr>
       <w:headerReference w:type="default" r:id="rId8"/>
@@ -943,16 +956,7 @@
         <w:szCs w:val="16"/>
       </w:rPr>
       <w:tab/>
-      <w:t xml:space="preserve">             </w:t>
-    </w:r>
-    <w:r>
-      <w:rPr>
-        <w:rFonts w:ascii="Lucida Bright" w:eastAsia="Times New Roman" w:hAnsi="Lucida Bright" w:cs="Arial"/>
-        <w:color w:val="000000"/>
-        <w:sz w:val="16"/>
-        <w:szCs w:val="16"/>
-      </w:rPr>
-      <w:t>Alexander Hansson</w:t>
+      <w:t xml:space="preserve">             Alexander Hansson</w:t>
     </w:r>
   </w:p>
   <w:p>
@@ -971,70 +975,80 @@
         <w:sz w:val="16"/>
         <w:szCs w:val="16"/>
       </w:rPr>
-      <w:tab/>
-    </w:r>
-    <w:r>
-      <w:rPr>
-        <w:rFonts w:ascii="Lucida Bright" w:eastAsia="Times New Roman" w:hAnsi="Lucida Bright" w:cs="Arial"/>
-        <w:color w:val="000000"/>
-        <w:sz w:val="16"/>
-        <w:szCs w:val="16"/>
-      </w:rPr>
-      <w:tab/>
-    </w:r>
-    <w:r>
-      <w:rPr>
-        <w:rFonts w:ascii="Lucida Bright" w:eastAsia="Times New Roman" w:hAnsi="Lucida Bright" w:cs="Arial"/>
-        <w:color w:val="000000"/>
-        <w:sz w:val="16"/>
-        <w:szCs w:val="16"/>
-      </w:rPr>
-      <w:tab/>
-    </w:r>
-    <w:r>
-      <w:rPr>
-        <w:rFonts w:ascii="Lucida Bright" w:eastAsia="Times New Roman" w:hAnsi="Lucida Bright" w:cs="Arial"/>
-        <w:color w:val="000000"/>
-        <w:sz w:val="16"/>
-        <w:szCs w:val="16"/>
-      </w:rPr>
-      <w:tab/>
-    </w:r>
-    <w:r>
-      <w:rPr>
-        <w:rFonts w:ascii="Lucida Bright" w:eastAsia="Times New Roman" w:hAnsi="Lucida Bright" w:cs="Arial"/>
-        <w:color w:val="000000"/>
-        <w:sz w:val="16"/>
-        <w:szCs w:val="16"/>
-      </w:rPr>
-      <w:tab/>
-    </w:r>
-    <w:r>
-      <w:rPr>
-        <w:rFonts w:ascii="Lucida Bright" w:eastAsia="Times New Roman" w:hAnsi="Lucida Bright" w:cs="Arial"/>
-        <w:color w:val="000000"/>
-        <w:sz w:val="16"/>
-        <w:szCs w:val="16"/>
-      </w:rPr>
-      <w:tab/>
-    </w:r>
-    <w:r>
-      <w:rPr>
-        <w:rFonts w:ascii="Lucida Bright" w:eastAsia="Times New Roman" w:hAnsi="Lucida Bright" w:cs="Arial"/>
-        <w:color w:val="000000"/>
-        <w:sz w:val="16"/>
-        <w:szCs w:val="16"/>
-      </w:rPr>
-      <w:tab/>
-    </w:r>
-    <w:r>
-      <w:rPr>
-        <w:rFonts w:ascii="Lucida Bright" w:eastAsia="Times New Roman" w:hAnsi="Lucida Bright" w:cs="Arial"/>
-        <w:color w:val="000000"/>
-        <w:sz w:val="16"/>
-        <w:szCs w:val="16"/>
-      </w:rPr>
-      <w:tab/>
+      <w:t>Lab 1</w:t>
+    </w:r>
+    <w:r>
+      <w:rPr>
+        <w:rFonts w:ascii="Lucida Bright" w:eastAsia="Times New Roman" w:hAnsi="Lucida Bright" w:cs="Arial"/>
+        <w:color w:val="000000"/>
+        <w:sz w:val="16"/>
+        <w:szCs w:val="16"/>
+      </w:rPr>
+      <w:tab/>
+    </w:r>
+    <w:r>
+      <w:rPr>
+        <w:rFonts w:ascii="Lucida Bright" w:eastAsia="Times New Roman" w:hAnsi="Lucida Bright" w:cs="Arial"/>
+        <w:color w:val="000000"/>
+        <w:sz w:val="16"/>
+        <w:szCs w:val="16"/>
+      </w:rPr>
+      <w:tab/>
+    </w:r>
+    <w:r>
+      <w:rPr>
+        <w:rFonts w:ascii="Lucida Bright" w:eastAsia="Times New Roman" w:hAnsi="Lucida Bright" w:cs="Arial"/>
+        <w:color w:val="000000"/>
+        <w:sz w:val="16"/>
+        <w:szCs w:val="16"/>
+      </w:rPr>
+      <w:tab/>
+    </w:r>
+    <w:r>
+      <w:rPr>
+        <w:rFonts w:ascii="Lucida Bright" w:eastAsia="Times New Roman" w:hAnsi="Lucida Bright" w:cs="Arial"/>
+        <w:color w:val="000000"/>
+        <w:sz w:val="16"/>
+        <w:szCs w:val="16"/>
+      </w:rPr>
+      <w:tab/>
+    </w:r>
+    <w:r>
+      <w:rPr>
+        <w:rFonts w:ascii="Lucida Bright" w:eastAsia="Times New Roman" w:hAnsi="Lucida Bright" w:cs="Arial"/>
+        <w:color w:val="000000"/>
+        <w:sz w:val="16"/>
+        <w:szCs w:val="16"/>
+      </w:rPr>
+      <w:tab/>
+    </w:r>
+    <w:r>
+      <w:rPr>
+        <w:rFonts w:ascii="Lucida Bright" w:eastAsia="Times New Roman" w:hAnsi="Lucida Bright" w:cs="Arial"/>
+        <w:color w:val="000000"/>
+        <w:sz w:val="16"/>
+        <w:szCs w:val="16"/>
+      </w:rPr>
+      <w:tab/>
+    </w:r>
+    <w:r>
+      <w:rPr>
+        <w:rFonts w:ascii="Lucida Bright" w:eastAsia="Times New Roman" w:hAnsi="Lucida Bright" w:cs="Arial"/>
+        <w:color w:val="000000"/>
+        <w:sz w:val="16"/>
+        <w:szCs w:val="16"/>
+      </w:rPr>
+      <w:tab/>
+    </w:r>
+    <w:r>
+      <w:rPr>
+        <w:rFonts w:ascii="Lucida Bright" w:eastAsia="Times New Roman" w:hAnsi="Lucida Bright" w:cs="Arial"/>
+        <w:color w:val="000000"/>
+        <w:sz w:val="16"/>
+        <w:szCs w:val="16"/>
+      </w:rPr>
+      <w:tab/>
+      <w:t xml:space="preserve"> </w:t>
     </w:r>
     <w:r>
       <w:rPr>
@@ -1045,6 +1059,25 @@
       </w:rPr>
       <w:tab/>
       <w:t xml:space="preserve">         Oskar Kroon</w:t>
+    </w:r>
+  </w:p>
+  <w:p>
+    <w:pPr>
+      <w:rPr>
+        <w:rFonts w:ascii="Lucida Bright" w:eastAsia="Times New Roman" w:hAnsi="Lucida Bright" w:cs="Arial"/>
+        <w:color w:val="000000"/>
+        <w:sz w:val="16"/>
+        <w:szCs w:val="16"/>
+      </w:rPr>
+    </w:pPr>
+    <w:r>
+      <w:rPr>
+        <w:rFonts w:ascii="Lucida Bright" w:eastAsia="Times New Roman" w:hAnsi="Lucida Bright" w:cs="Arial"/>
+        <w:color w:val="000000"/>
+        <w:sz w:val="16"/>
+        <w:szCs w:val="16"/>
+      </w:rPr>
+      <w:t xml:space="preserve">   </w:t>
     </w:r>
   </w:p>
 </w:hdr>

</xml_diff>

<commit_message>
Rensade samt la till vilken lab det var.
</commit_message>
<xml_diff>
--- a/lab1/kom ihåg-rader.docx
+++ b/lab1/kom ihåg-rader.docx
@@ -13,7 +13,19 @@
         <w:rPr>
           <w:rFonts w:ascii="Lucida Bright" w:hAnsi="Lucida Bright"/>
         </w:rPr>
-        <w:t xml:space="preserve">Vad vi har gjort med dokumentet. </w:t>
+        <w:t xml:space="preserve">Vad vi har </w:t>
+      </w:r>
+      <w:r>
+        <w:rPr>
+          <w:rFonts w:ascii="Lucida Bright" w:hAnsi="Lucida Bright"/>
+        </w:rPr>
+        <w:t>gjort.</w:t>
+      </w:r>
+      <w:r>
+        <w:rPr>
+          <w:rFonts w:ascii="Lucida Bright" w:hAnsi="Lucida Bright"/>
+        </w:rPr>
+        <w:t xml:space="preserve"> </w:t>
       </w:r>
     </w:p>
     <w:p>
@@ -519,224 +531,276 @@
         <w:rPr>
           <w:rFonts w:ascii="Lucida Bright" w:hAnsi="Lucida Bright"/>
         </w:rPr>
-        <w:t xml:space="preserve">”. Ändrade hierarkin i HTML-filen och satte formuläret innan #table eftersom att det är så presentationen visas på sidan. </w:t>
-      </w:r>
-    </w:p>
-    <w:p>
-      <w:pPr>
-        <w:rPr>
-          <w:rFonts w:ascii="Lucida Bright" w:hAnsi="Lucida Bright"/>
-        </w:rPr>
-      </w:pPr>
-    </w:p>
-    <w:p>
-      <w:pPr>
-        <w:rPr>
-          <w:rFonts w:ascii="Lucida Bright" w:hAnsi="Lucida Bright"/>
-        </w:rPr>
-      </w:pPr>
-      <w:r>
-        <w:rPr>
-          <w:rFonts w:ascii="Lucida Bright" w:hAnsi="Lucida Bright"/>
-        </w:rPr>
-        <w:t>Satte en paragraf runt texten i #</w:t>
-      </w:r>
-      <w:proofErr w:type="spellStart"/>
-      <w:r>
-        <w:rPr>
-          <w:rFonts w:ascii="Lucida Bright" w:hAnsi="Lucida Bright"/>
-        </w:rPr>
-        <w:t>siteheader</w:t>
-      </w:r>
-      <w:proofErr w:type="spellEnd"/>
-      <w:r>
-        <w:rPr>
-          <w:rFonts w:ascii="Lucida Bright" w:hAnsi="Lucida Bright"/>
-        </w:rPr>
-        <w:t xml:space="preserve"> och #</w:t>
-      </w:r>
-      <w:proofErr w:type="spellStart"/>
-      <w:r>
-        <w:rPr>
-          <w:rFonts w:ascii="Lucida Bright" w:hAnsi="Lucida Bright"/>
-        </w:rPr>
-        <w:t>sitefooter</w:t>
-      </w:r>
-      <w:proofErr w:type="spellEnd"/>
-      <w:r>
-        <w:rPr>
-          <w:rFonts w:ascii="Lucida Bright" w:hAnsi="Lucida Bright"/>
-        </w:rPr>
-        <w:t>.</w:t>
-      </w:r>
-    </w:p>
-    <w:p>
-      <w:pPr>
-        <w:rPr>
-          <w:rFonts w:ascii="Lucida Bright" w:hAnsi="Lucida Bright"/>
-        </w:rPr>
-      </w:pPr>
-    </w:p>
-    <w:p>
-      <w:pPr>
-        <w:rPr>
-          <w:rFonts w:ascii="Lucida Bright" w:hAnsi="Lucida Bright"/>
-        </w:rPr>
-      </w:pPr>
-      <w:r>
-        <w:rPr>
-          <w:rFonts w:ascii="Lucida Bright" w:hAnsi="Lucida Bright"/>
-        </w:rPr>
-        <w:t>Innan #</w:t>
-      </w:r>
-      <w:proofErr w:type="spellStart"/>
-      <w:r>
-        <w:rPr>
-          <w:rFonts w:ascii="Lucida Bright" w:hAnsi="Lucida Bright"/>
-        </w:rPr>
-        <w:t>sitefooter</w:t>
-      </w:r>
-      <w:proofErr w:type="spellEnd"/>
-      <w:r>
-        <w:rPr>
-          <w:rFonts w:ascii="Lucida Bright" w:hAnsi="Lucida Bright"/>
-        </w:rPr>
-        <w:t xml:space="preserve"> låg där en tom div med </w:t>
-      </w:r>
-      <w:proofErr w:type="spellStart"/>
-      <w:proofErr w:type="gramStart"/>
-      <w:r>
-        <w:rPr>
-          <w:rFonts w:ascii="Lucida Bright" w:hAnsi="Lucida Bright"/>
-        </w:rPr>
-        <w:t>clear:both</w:t>
-      </w:r>
-      <w:proofErr w:type="spellEnd"/>
-      <w:proofErr w:type="gramEnd"/>
-      <w:r>
-        <w:rPr>
-          <w:rFonts w:ascii="Lucida Bright" w:hAnsi="Lucida Bright"/>
-        </w:rPr>
-        <w:t xml:space="preserve">; som </w:t>
-      </w:r>
-      <w:proofErr w:type="spellStart"/>
-      <w:r>
-        <w:rPr>
-          <w:rFonts w:ascii="Lucida Bright" w:hAnsi="Lucida Bright"/>
-        </w:rPr>
-        <w:t>styleattribut</w:t>
-      </w:r>
-      <w:proofErr w:type="spellEnd"/>
-      <w:r>
-        <w:rPr>
-          <w:rFonts w:ascii="Lucida Bright" w:hAnsi="Lucida Bright"/>
-        </w:rPr>
-        <w:t xml:space="preserve">. Vi tog bort hela </w:t>
-      </w:r>
-      <w:proofErr w:type="spellStart"/>
-      <w:r>
-        <w:rPr>
-          <w:rFonts w:ascii="Lucida Bright" w:hAnsi="Lucida Bright"/>
-        </w:rPr>
-        <w:t>diven</w:t>
-      </w:r>
-      <w:proofErr w:type="spellEnd"/>
-      <w:r>
-        <w:rPr>
-          <w:rFonts w:ascii="Lucida Bright" w:hAnsi="Lucida Bright"/>
-        </w:rPr>
-        <w:t xml:space="preserve">. </w:t>
-      </w:r>
-    </w:p>
-    <w:p>
-      <w:pPr>
-        <w:rPr>
-          <w:rFonts w:ascii="Lucida Bright" w:hAnsi="Lucida Bright"/>
-        </w:rPr>
-      </w:pPr>
-    </w:p>
-    <w:p>
-      <w:pPr>
-        <w:rPr>
-          <w:rFonts w:ascii="Lucida Bright" w:hAnsi="Lucida Bright"/>
-        </w:rPr>
-      </w:pPr>
-      <w:r>
-        <w:rPr>
-          <w:rFonts w:ascii="Lucida Bright" w:hAnsi="Lucida Bright"/>
-        </w:rPr>
-        <w:t xml:space="preserve">Fixade all </w:t>
-      </w:r>
-      <w:proofErr w:type="spellStart"/>
-      <w:r>
-        <w:rPr>
-          <w:rFonts w:ascii="Lucida Bright" w:hAnsi="Lucida Bright"/>
-        </w:rPr>
-        <w:t>intendering</w:t>
-      </w:r>
-      <w:proofErr w:type="spellEnd"/>
-      <w:r>
-        <w:rPr>
-          <w:rFonts w:ascii="Lucida Bright" w:hAnsi="Lucida Bright"/>
-        </w:rPr>
-        <w:t xml:space="preserve">. Tabellen hade en omslutande div med ett id, vi tog bort </w:t>
-      </w:r>
-      <w:proofErr w:type="spellStart"/>
-      <w:r>
-        <w:rPr>
-          <w:rFonts w:ascii="Lucida Bright" w:hAnsi="Lucida Bright"/>
-        </w:rPr>
-        <w:t>diven</w:t>
-      </w:r>
-      <w:proofErr w:type="spellEnd"/>
-      <w:r>
-        <w:rPr>
-          <w:rFonts w:ascii="Lucida Bright" w:hAnsi="Lucida Bright"/>
-        </w:rPr>
-        <w:t xml:space="preserve"> och satte id på tabellen istället. </w:t>
-      </w:r>
-      <w:r>
-        <w:rPr>
-          <w:rFonts w:ascii="Lucida Bright" w:hAnsi="Lucida Bright"/>
-        </w:rPr>
-        <w:t xml:space="preserve">Vi har börjat att göra om tabellen till en </w:t>
-      </w:r>
-      <w:proofErr w:type="spellStart"/>
-      <w:r>
-        <w:rPr>
-          <w:rFonts w:ascii="Lucida Bright" w:hAnsi="Lucida Bright"/>
-        </w:rPr>
-        <w:t>ul</w:t>
-      </w:r>
-      <w:proofErr w:type="spellEnd"/>
-      <w:r>
-        <w:rPr>
-          <w:rFonts w:ascii="Lucida Bright" w:hAnsi="Lucida Bright"/>
-        </w:rPr>
-        <w:t xml:space="preserve">-lista. </w:t>
-      </w:r>
-    </w:p>
-    <w:p>
-      <w:pPr>
-        <w:rPr>
-          <w:rFonts w:ascii="Lucida Bright" w:hAnsi="Lucida Bright"/>
-        </w:rPr>
-      </w:pPr>
-    </w:p>
-    <w:p>
-      <w:pPr>
-        <w:rPr>
-          <w:rFonts w:ascii="Lucida Bright" w:hAnsi="Lucida Bright"/>
-        </w:rPr>
-      </w:pPr>
-      <w:r>
-        <w:rPr>
-          <w:rFonts w:ascii="Lucida Bright" w:hAnsi="Lucida Bright"/>
-        </w:rPr>
-        <w:t xml:space="preserve">Det sista vi gjorde var att ändrade alla bilder så att de låg 1-100 istället för slumpade som de gjorde från början. </w:t>
-      </w:r>
+        <w:t xml:space="preserve">”. </w:t>
+      </w:r>
+    </w:p>
+    <w:p>
+      <w:pPr>
+        <w:rPr>
+          <w:rFonts w:ascii="Lucida Bright" w:hAnsi="Lucida Bright"/>
+        </w:rPr>
+      </w:pPr>
+    </w:p>
+    <w:p>
+      <w:pPr>
+        <w:rPr>
+          <w:rFonts w:ascii="Lucida Bright" w:hAnsi="Lucida Bright"/>
+        </w:rPr>
+      </w:pPr>
       <w:bookmarkStart w:id="0" w:name="_GoBack"/>
       <w:bookmarkEnd w:id="0"/>
+      <w:r>
+        <w:rPr>
+          <w:rFonts w:ascii="Lucida Bright" w:hAnsi="Lucida Bright"/>
+        </w:rPr>
+        <w:t xml:space="preserve">Ändrade hierarkin i HTML-filen och satte formuläret innan #table eftersom att det är så presentationen visas på sidan. </w:t>
+      </w:r>
+    </w:p>
+    <w:p>
+      <w:pPr>
+        <w:rPr>
+          <w:rFonts w:ascii="Lucida Bright" w:hAnsi="Lucida Bright"/>
+        </w:rPr>
+      </w:pPr>
+    </w:p>
+    <w:p>
+      <w:pPr>
+        <w:rPr>
+          <w:rFonts w:ascii="Lucida Bright" w:hAnsi="Lucida Bright"/>
+        </w:rPr>
+      </w:pPr>
+      <w:r>
+        <w:rPr>
+          <w:rFonts w:ascii="Lucida Bright" w:hAnsi="Lucida Bright"/>
+        </w:rPr>
+        <w:t>Satte en paragraf runt texten i #</w:t>
+      </w:r>
+      <w:proofErr w:type="spellStart"/>
+      <w:r>
+        <w:rPr>
+          <w:rFonts w:ascii="Lucida Bright" w:hAnsi="Lucida Bright"/>
+        </w:rPr>
+        <w:t>siteheader</w:t>
+      </w:r>
+      <w:proofErr w:type="spellEnd"/>
+      <w:r>
+        <w:rPr>
+          <w:rFonts w:ascii="Lucida Bright" w:hAnsi="Lucida Bright"/>
+        </w:rPr>
+        <w:t xml:space="preserve"> och #</w:t>
+      </w:r>
+      <w:proofErr w:type="spellStart"/>
+      <w:r>
+        <w:rPr>
+          <w:rFonts w:ascii="Lucida Bright" w:hAnsi="Lucida Bright"/>
+        </w:rPr>
+        <w:t>sitefooter</w:t>
+      </w:r>
+      <w:proofErr w:type="spellEnd"/>
+      <w:r>
+        <w:rPr>
+          <w:rFonts w:ascii="Lucida Bright" w:hAnsi="Lucida Bright"/>
+        </w:rPr>
+        <w:t>.</w:t>
+      </w:r>
+    </w:p>
+    <w:p>
+      <w:pPr>
+        <w:rPr>
+          <w:rFonts w:ascii="Lucida Bright" w:hAnsi="Lucida Bright"/>
+        </w:rPr>
+      </w:pPr>
+    </w:p>
+    <w:p>
+      <w:pPr>
+        <w:rPr>
+          <w:rFonts w:ascii="Lucida Bright" w:hAnsi="Lucida Bright"/>
+        </w:rPr>
+      </w:pPr>
+      <w:r>
+        <w:rPr>
+          <w:rFonts w:ascii="Lucida Bright" w:hAnsi="Lucida Bright"/>
+        </w:rPr>
+        <w:t>Innan #</w:t>
+      </w:r>
+      <w:proofErr w:type="spellStart"/>
+      <w:r>
+        <w:rPr>
+          <w:rFonts w:ascii="Lucida Bright" w:hAnsi="Lucida Bright"/>
+        </w:rPr>
+        <w:t>sitefooter</w:t>
+      </w:r>
+      <w:proofErr w:type="spellEnd"/>
+      <w:r>
+        <w:rPr>
+          <w:rFonts w:ascii="Lucida Bright" w:hAnsi="Lucida Bright"/>
+        </w:rPr>
+        <w:t xml:space="preserve"> låg där en tom div med </w:t>
+      </w:r>
+      <w:proofErr w:type="spellStart"/>
+      <w:proofErr w:type="gramStart"/>
+      <w:r>
+        <w:rPr>
+          <w:rFonts w:ascii="Lucida Bright" w:hAnsi="Lucida Bright"/>
+        </w:rPr>
+        <w:t>clear:both</w:t>
+      </w:r>
+      <w:proofErr w:type="spellEnd"/>
+      <w:proofErr w:type="gramEnd"/>
+      <w:r>
+        <w:rPr>
+          <w:rFonts w:ascii="Lucida Bright" w:hAnsi="Lucida Bright"/>
+        </w:rPr>
+        <w:t xml:space="preserve">; som </w:t>
+      </w:r>
+      <w:proofErr w:type="spellStart"/>
+      <w:r>
+        <w:rPr>
+          <w:rFonts w:ascii="Lucida Bright" w:hAnsi="Lucida Bright"/>
+        </w:rPr>
+        <w:t>styleattribut</w:t>
+      </w:r>
+      <w:proofErr w:type="spellEnd"/>
+      <w:r>
+        <w:rPr>
+          <w:rFonts w:ascii="Lucida Bright" w:hAnsi="Lucida Bright"/>
+        </w:rPr>
+        <w:t xml:space="preserve">. Vi tog bort hela </w:t>
+      </w:r>
+      <w:proofErr w:type="spellStart"/>
+      <w:r>
+        <w:rPr>
+          <w:rFonts w:ascii="Lucida Bright" w:hAnsi="Lucida Bright"/>
+        </w:rPr>
+        <w:t>diven</w:t>
+      </w:r>
+      <w:proofErr w:type="spellEnd"/>
+      <w:r>
+        <w:rPr>
+          <w:rFonts w:ascii="Lucida Bright" w:hAnsi="Lucida Bright"/>
+        </w:rPr>
+        <w:t xml:space="preserve">. </w:t>
+      </w:r>
+    </w:p>
+    <w:p>
+      <w:pPr>
+        <w:rPr>
+          <w:rFonts w:ascii="Lucida Bright" w:hAnsi="Lucida Bright"/>
+        </w:rPr>
+      </w:pPr>
+    </w:p>
+    <w:p>
+      <w:pPr>
+        <w:rPr>
+          <w:rFonts w:ascii="Lucida Bright" w:hAnsi="Lucida Bright"/>
+        </w:rPr>
+      </w:pPr>
+      <w:r>
+        <w:rPr>
+          <w:rFonts w:ascii="Lucida Bright" w:hAnsi="Lucida Bright"/>
+        </w:rPr>
+        <w:t xml:space="preserve">Fixade all </w:t>
+      </w:r>
+      <w:proofErr w:type="spellStart"/>
+      <w:r>
+        <w:rPr>
+          <w:rFonts w:ascii="Lucida Bright" w:hAnsi="Lucida Bright"/>
+        </w:rPr>
+        <w:t>intendering</w:t>
+      </w:r>
+      <w:proofErr w:type="spellEnd"/>
+      <w:r>
+        <w:rPr>
+          <w:rFonts w:ascii="Lucida Bright" w:hAnsi="Lucida Bright"/>
+        </w:rPr>
+        <w:t xml:space="preserve">. </w:t>
+      </w:r>
+    </w:p>
+    <w:p>
+      <w:pPr>
+        <w:rPr>
+          <w:rFonts w:ascii="Lucida Bright" w:hAnsi="Lucida Bright"/>
+        </w:rPr>
+      </w:pPr>
+    </w:p>
+    <w:p>
+      <w:pPr>
+        <w:rPr>
+          <w:rFonts w:ascii="Lucida Bright" w:hAnsi="Lucida Bright"/>
+        </w:rPr>
+      </w:pPr>
+      <w:r>
+        <w:rPr>
+          <w:rFonts w:ascii="Lucida Bright" w:hAnsi="Lucida Bright"/>
+        </w:rPr>
+        <w:t xml:space="preserve">Tabellen hade en omslutande div med ett id, vi tog bort </w:t>
+      </w:r>
+      <w:proofErr w:type="spellStart"/>
+      <w:r>
+        <w:rPr>
+          <w:rFonts w:ascii="Lucida Bright" w:hAnsi="Lucida Bright"/>
+        </w:rPr>
+        <w:t>diven</w:t>
+      </w:r>
+      <w:proofErr w:type="spellEnd"/>
+      <w:r>
+        <w:rPr>
+          <w:rFonts w:ascii="Lucida Bright" w:hAnsi="Lucida Bright"/>
+        </w:rPr>
+        <w:t xml:space="preserve"> och satte id på tabellen istället. </w:t>
+      </w:r>
+      <w:r>
+        <w:rPr>
+          <w:rFonts w:ascii="Lucida Bright" w:hAnsi="Lucida Bright"/>
+        </w:rPr>
+        <w:t xml:space="preserve">Vi har börjat att göra om tabellen till en </w:t>
+      </w:r>
+      <w:proofErr w:type="spellStart"/>
+      <w:r>
+        <w:rPr>
+          <w:rFonts w:ascii="Lucida Bright" w:hAnsi="Lucida Bright"/>
+        </w:rPr>
+        <w:t>ul</w:t>
+      </w:r>
+      <w:proofErr w:type="spellEnd"/>
+      <w:r>
+        <w:rPr>
+          <w:rFonts w:ascii="Lucida Bright" w:hAnsi="Lucida Bright"/>
+        </w:rPr>
+        <w:t xml:space="preserve">-lista. </w:t>
+      </w:r>
+    </w:p>
+    <w:p>
+      <w:pPr>
+        <w:rPr>
+          <w:rFonts w:ascii="Lucida Bright" w:hAnsi="Lucida Bright"/>
+        </w:rPr>
+      </w:pPr>
+    </w:p>
+    <w:p>
+      <w:pPr>
+        <w:rPr>
+          <w:rFonts w:ascii="Lucida Bright" w:hAnsi="Lucida Bright"/>
+        </w:rPr>
+      </w:pPr>
+      <w:r>
+        <w:rPr>
+          <w:rFonts w:ascii="Lucida Bright" w:hAnsi="Lucida Bright"/>
+        </w:rPr>
+        <w:t xml:space="preserve">Det sista vi gjorde var att ändrade alla bilder så att de låg 1-100 istället för slumpade som de gjorde från början. </w:t>
+      </w:r>
+      <w:r>
+        <w:rPr>
+          <w:rFonts w:ascii="Lucida Bright" w:hAnsi="Lucida Bright"/>
+        </w:rPr>
+        <w:softHyphen/>
+      </w:r>
+      <w:r>
+        <w:rPr>
+          <w:rFonts w:ascii="Lucida Bright" w:hAnsi="Lucida Bright"/>
+        </w:rPr>
+        <w:softHyphen/>
+      </w:r>
     </w:p>
     <w:sectPr>
       <w:headerReference w:type="default" r:id="rId8"/>

</xml_diff>